<commit_message>
Reports with mete data and point driving added...
</commit_message>
<xml_diff>
--- a/reports/operative_templ.docx
+++ b/reports/operative_templ.docx
@@ -36,7 +36,7 @@
       </w:pPr>
       <w:r>
         <w:rPr/>
-        <w:t>Станция: {d[i].station}                                                                                                                                                                                  {d[i].values[i].date}</w:t>
+        <w:t>Станция: {d[i].station}                                                                                      {d[i].values[i].date}</w:t>
       </w:r>
     </w:p>
     <w:tbl>
@@ -44,14 +44,6 @@
         <w:tblW w:w="15143" w:type="dxa"/>
         <w:jc w:val="left"/>
         <w:tblInd w:w="43" w:type="dxa"/>
-        <w:tblBorders>
-          <w:top w:val="single" w:sz="2" w:space="0" w:color="000001"/>
-          <w:left w:val="single" w:sz="2" w:space="0" w:color="000001"/>
-          <w:bottom w:val="single" w:sz="2" w:space="0" w:color="000001"/>
-          <w:right w:val="single" w:sz="2" w:space="0" w:color="000001"/>
-          <w:insideH w:val="single" w:sz="2" w:space="0" w:color="000001"/>
-          <w:insideV w:val="single" w:sz="2" w:space="0" w:color="000001"/>
-        </w:tblBorders>
         <w:tblCellMar>
           <w:top w:w="55" w:type="dxa"/>
           <w:left w:w="39" w:type="dxa"/>
@@ -78,13 +70,8 @@
               <w:left w:val="single" w:sz="2" w:space="0" w:color="000001"/>
               <w:bottom w:val="single" w:sz="2" w:space="0" w:color="000001"/>
               <w:right w:val="single" w:sz="2" w:space="0" w:color="000001"/>
-              <w:insideH w:val="single" w:sz="2" w:space="0" w:color="000001"/>
-              <w:insideV w:val="single" w:sz="2" w:space="0" w:color="000001"/>
-            </w:tcBorders>
-            <w:shd w:fill="auto" w:val="clear"/>
-            <w:tcMar>
-              <w:left w:w="39" w:type="dxa"/>
-            </w:tcMar>
+            </w:tcBorders>
+            <w:shd w:fill="auto" w:val="clear"/>
           </w:tcPr>
           <w:p>
             <w:pPr>
@@ -113,13 +100,8 @@
               <w:left w:val="single" w:sz="2" w:space="0" w:color="000001"/>
               <w:bottom w:val="single" w:sz="2" w:space="0" w:color="000001"/>
               <w:right w:val="single" w:sz="2" w:space="0" w:color="000001"/>
-              <w:insideH w:val="single" w:sz="2" w:space="0" w:color="000001"/>
-              <w:insideV w:val="single" w:sz="2" w:space="0" w:color="000001"/>
-            </w:tcBorders>
-            <w:shd w:fill="auto" w:val="clear"/>
-            <w:tcMar>
-              <w:left w:w="39" w:type="dxa"/>
-            </w:tcMar>
+            </w:tcBorders>
+            <w:shd w:fill="auto" w:val="clear"/>
             <w:vAlign w:val="center"/>
           </w:tcPr>
           <w:p>
@@ -143,13 +125,8 @@
               <w:left w:val="single" w:sz="2" w:space="0" w:color="000001"/>
               <w:bottom w:val="single" w:sz="2" w:space="0" w:color="000001"/>
               <w:right w:val="single" w:sz="2" w:space="0" w:color="000001"/>
-              <w:insideH w:val="single" w:sz="2" w:space="0" w:color="000001"/>
-              <w:insideV w:val="single" w:sz="2" w:space="0" w:color="000001"/>
-            </w:tcBorders>
-            <w:shd w:fill="auto" w:val="clear"/>
-            <w:tcMar>
-              <w:left w:w="39" w:type="dxa"/>
-            </w:tcMar>
+            </w:tcBorders>
+            <w:shd w:fill="auto" w:val="clear"/>
             <w:vAlign w:val="center"/>
           </w:tcPr>
           <w:p>
@@ -173,13 +150,8 @@
               <w:left w:val="single" w:sz="2" w:space="0" w:color="000001"/>
               <w:bottom w:val="single" w:sz="2" w:space="0" w:color="000001"/>
               <w:right w:val="single" w:sz="2" w:space="0" w:color="000001"/>
-              <w:insideH w:val="single" w:sz="2" w:space="0" w:color="000001"/>
-              <w:insideV w:val="single" w:sz="2" w:space="0" w:color="000001"/>
-            </w:tcBorders>
-            <w:shd w:fill="auto" w:val="clear"/>
-            <w:tcMar>
-              <w:left w:w="39" w:type="dxa"/>
-            </w:tcMar>
+            </w:tcBorders>
+            <w:shd w:fill="auto" w:val="clear"/>
             <w:vAlign w:val="center"/>
           </w:tcPr>
           <w:p>
@@ -203,13 +175,8 @@
               <w:left w:val="single" w:sz="2" w:space="0" w:color="000001"/>
               <w:bottom w:val="single" w:sz="2" w:space="0" w:color="000001"/>
               <w:right w:val="single" w:sz="2" w:space="0" w:color="000001"/>
-              <w:insideH w:val="single" w:sz="2" w:space="0" w:color="000001"/>
-              <w:insideV w:val="single" w:sz="2" w:space="0" w:color="000001"/>
-            </w:tcBorders>
-            <w:shd w:fill="auto" w:val="clear"/>
-            <w:tcMar>
-              <w:left w:w="39" w:type="dxa"/>
-            </w:tcMar>
+            </w:tcBorders>
+            <w:shd w:fill="auto" w:val="clear"/>
           </w:tcPr>
           <w:p>
             <w:pPr>
@@ -235,13 +202,8 @@
               <w:left w:val="single" w:sz="2" w:space="0" w:color="000001"/>
               <w:bottom w:val="single" w:sz="2" w:space="0" w:color="000001"/>
               <w:right w:val="single" w:sz="2" w:space="0" w:color="000001"/>
-              <w:insideH w:val="single" w:sz="2" w:space="0" w:color="000001"/>
-              <w:insideV w:val="single" w:sz="2" w:space="0" w:color="000001"/>
-            </w:tcBorders>
-            <w:shd w:fill="auto" w:val="clear"/>
-            <w:tcMar>
-              <w:left w:w="39" w:type="dxa"/>
-            </w:tcMar>
+            </w:tcBorders>
+            <w:shd w:fill="auto" w:val="clear"/>
           </w:tcPr>
           <w:p>
             <w:pPr>
@@ -263,13 +225,8 @@
               <w:left w:val="single" w:sz="2" w:space="0" w:color="000001"/>
               <w:bottom w:val="single" w:sz="2" w:space="0" w:color="000001"/>
               <w:right w:val="single" w:sz="2" w:space="0" w:color="000001"/>
-              <w:insideH w:val="single" w:sz="2" w:space="0" w:color="000001"/>
-              <w:insideV w:val="single" w:sz="2" w:space="0" w:color="000001"/>
-            </w:tcBorders>
-            <w:shd w:fill="auto" w:val="clear"/>
-            <w:tcMar>
-              <w:left w:w="39" w:type="dxa"/>
-            </w:tcMar>
+            </w:tcBorders>
+            <w:shd w:fill="auto" w:val="clear"/>
           </w:tcPr>
           <w:p>
             <w:pPr>
@@ -291,13 +248,8 @@
               <w:left w:val="single" w:sz="2" w:space="0" w:color="000001"/>
               <w:bottom w:val="single" w:sz="2" w:space="0" w:color="000001"/>
               <w:right w:val="single" w:sz="2" w:space="0" w:color="000001"/>
-              <w:insideH w:val="single" w:sz="2" w:space="0" w:color="000001"/>
-              <w:insideV w:val="single" w:sz="2" w:space="0" w:color="000001"/>
-            </w:tcBorders>
-            <w:shd w:fill="auto" w:val="clear"/>
-            <w:tcMar>
-              <w:left w:w="39" w:type="dxa"/>
-            </w:tcMar>
+            </w:tcBorders>
+            <w:shd w:fill="auto" w:val="clear"/>
           </w:tcPr>
           <w:p>
             <w:pPr>
@@ -318,13 +270,8 @@
               <w:left w:val="single" w:sz="2" w:space="0" w:color="000001"/>
               <w:bottom w:val="single" w:sz="2" w:space="0" w:color="000001"/>
               <w:right w:val="single" w:sz="2" w:space="0" w:color="000001"/>
-              <w:insideH w:val="single" w:sz="2" w:space="0" w:color="000001"/>
-              <w:insideV w:val="single" w:sz="2" w:space="0" w:color="000001"/>
-            </w:tcBorders>
-            <w:shd w:fill="auto" w:val="clear"/>
-            <w:tcMar>
-              <w:left w:w="39" w:type="dxa"/>
-            </w:tcMar>
+            </w:tcBorders>
+            <w:shd w:fill="auto" w:val="clear"/>
           </w:tcPr>
           <w:p>
             <w:pPr>
@@ -346,13 +293,8 @@
               <w:left w:val="single" w:sz="2" w:space="0" w:color="000001"/>
               <w:bottom w:val="single" w:sz="2" w:space="0" w:color="000001"/>
               <w:right w:val="single" w:sz="2" w:space="0" w:color="000001"/>
-              <w:insideH w:val="single" w:sz="2" w:space="0" w:color="000001"/>
-              <w:insideV w:val="single" w:sz="2" w:space="0" w:color="000001"/>
-            </w:tcBorders>
-            <w:shd w:fill="auto" w:val="clear"/>
-            <w:tcMar>
-              <w:left w:w="39" w:type="dxa"/>
-            </w:tcMar>
+            </w:tcBorders>
+            <w:shd w:fill="auto" w:val="clear"/>
           </w:tcPr>
           <w:p>
             <w:pPr>
@@ -374,13 +316,8 @@
               <w:left w:val="single" w:sz="2" w:space="0" w:color="000001"/>
               <w:bottom w:val="single" w:sz="2" w:space="0" w:color="000001"/>
               <w:right w:val="single" w:sz="2" w:space="0" w:color="000001"/>
-              <w:insideH w:val="single" w:sz="2" w:space="0" w:color="000001"/>
-              <w:insideV w:val="single" w:sz="2" w:space="0" w:color="000001"/>
-            </w:tcBorders>
-            <w:shd w:fill="auto" w:val="clear"/>
-            <w:tcMar>
-              <w:left w:w="39" w:type="dxa"/>
-            </w:tcMar>
+            </w:tcBorders>
+            <w:shd w:fill="auto" w:val="clear"/>
           </w:tcPr>
           <w:p>
             <w:pPr>
@@ -405,13 +342,8 @@
               <w:left w:val="single" w:sz="2" w:space="0" w:color="000001"/>
               <w:bottom w:val="single" w:sz="2" w:space="0" w:color="000001"/>
               <w:right w:val="single" w:sz="2" w:space="0" w:color="000001"/>
-              <w:insideH w:val="single" w:sz="2" w:space="0" w:color="000001"/>
-              <w:insideV w:val="single" w:sz="2" w:space="0" w:color="000001"/>
-            </w:tcBorders>
-            <w:shd w:fill="auto" w:val="clear"/>
-            <w:tcMar>
-              <w:left w:w="39" w:type="dxa"/>
-            </w:tcMar>
+            </w:tcBorders>
+            <w:shd w:fill="auto" w:val="clear"/>
           </w:tcPr>
           <w:p>
             <w:pPr>
@@ -443,13 +375,8 @@
               <w:left w:val="single" w:sz="2" w:space="0" w:color="000001"/>
               <w:bottom w:val="single" w:sz="2" w:space="0" w:color="000001"/>
               <w:right w:val="single" w:sz="2" w:space="0" w:color="000001"/>
-              <w:insideH w:val="single" w:sz="2" w:space="0" w:color="000001"/>
-              <w:insideV w:val="single" w:sz="2" w:space="0" w:color="000001"/>
-            </w:tcBorders>
-            <w:shd w:fill="auto" w:val="clear"/>
-            <w:tcMar>
-              <w:left w:w="39" w:type="dxa"/>
-            </w:tcMar>
+            </w:tcBorders>
+            <w:shd w:fill="auto" w:val="clear"/>
           </w:tcPr>
           <w:p>
             <w:pPr>
@@ -471,13 +398,8 @@
               <w:left w:val="single" w:sz="2" w:space="0" w:color="000001"/>
               <w:bottom w:val="single" w:sz="2" w:space="0" w:color="000001"/>
               <w:right w:val="single" w:sz="2" w:space="0" w:color="000001"/>
-              <w:insideH w:val="single" w:sz="2" w:space="0" w:color="000001"/>
-              <w:insideV w:val="single" w:sz="2" w:space="0" w:color="000001"/>
-            </w:tcBorders>
-            <w:shd w:fill="auto" w:val="clear"/>
-            <w:tcMar>
-              <w:left w:w="39" w:type="dxa"/>
-            </w:tcMar>
+            </w:tcBorders>
+            <w:shd w:fill="auto" w:val="clear"/>
           </w:tcPr>
           <w:p>
             <w:pPr>
@@ -499,13 +421,8 @@
               <w:left w:val="single" w:sz="2" w:space="0" w:color="000001"/>
               <w:bottom w:val="single" w:sz="2" w:space="0" w:color="000001"/>
               <w:right w:val="single" w:sz="2" w:space="0" w:color="000001"/>
-              <w:insideH w:val="single" w:sz="2" w:space="0" w:color="000001"/>
-              <w:insideV w:val="single" w:sz="2" w:space="0" w:color="000001"/>
-            </w:tcBorders>
-            <w:shd w:fill="auto" w:val="clear"/>
-            <w:tcMar>
-              <w:left w:w="39" w:type="dxa"/>
-            </w:tcMar>
+            </w:tcBorders>
+            <w:shd w:fill="auto" w:val="clear"/>
           </w:tcPr>
           <w:p>
             <w:pPr>
@@ -527,13 +444,8 @@
               <w:left w:val="single" w:sz="2" w:space="0" w:color="000001"/>
               <w:bottom w:val="single" w:sz="2" w:space="0" w:color="000001"/>
               <w:right w:val="single" w:sz="2" w:space="0" w:color="000001"/>
-              <w:insideH w:val="single" w:sz="2" w:space="0" w:color="000001"/>
-              <w:insideV w:val="single" w:sz="2" w:space="0" w:color="000001"/>
-            </w:tcBorders>
-            <w:shd w:fill="auto" w:val="clear"/>
-            <w:tcMar>
-              <w:left w:w="39" w:type="dxa"/>
-            </w:tcMar>
+            </w:tcBorders>
+            <w:shd w:fill="auto" w:val="clear"/>
           </w:tcPr>
           <w:p>
             <w:pPr>
@@ -555,13 +467,8 @@
               <w:left w:val="single" w:sz="2" w:space="0" w:color="000001"/>
               <w:bottom w:val="single" w:sz="2" w:space="0" w:color="000001"/>
               <w:right w:val="single" w:sz="2" w:space="0" w:color="000001"/>
-              <w:insideH w:val="single" w:sz="2" w:space="0" w:color="000001"/>
-              <w:insideV w:val="single" w:sz="2" w:space="0" w:color="000001"/>
-            </w:tcBorders>
-            <w:shd w:fill="auto" w:val="clear"/>
-            <w:tcMar>
-              <w:left w:w="39" w:type="dxa"/>
-            </w:tcMar>
+            </w:tcBorders>
+            <w:shd w:fill="auto" w:val="clear"/>
           </w:tcPr>
           <w:p>
             <w:pPr>
@@ -586,13 +493,8 @@
               <w:left w:val="single" w:sz="2" w:space="0" w:color="000001"/>
               <w:bottom w:val="single" w:sz="2" w:space="0" w:color="000001"/>
               <w:right w:val="single" w:sz="2" w:space="0" w:color="000001"/>
-              <w:insideH w:val="single" w:sz="2" w:space="0" w:color="000001"/>
-              <w:insideV w:val="single" w:sz="2" w:space="0" w:color="000001"/>
-            </w:tcBorders>
-            <w:shd w:fill="auto" w:val="clear"/>
-            <w:tcMar>
-              <w:left w:w="39" w:type="dxa"/>
-            </w:tcMar>
+            </w:tcBorders>
+            <w:shd w:fill="auto" w:val="clear"/>
           </w:tcPr>
           <w:p>
             <w:pPr>
@@ -614,13 +516,8 @@
               <w:left w:val="single" w:sz="2" w:space="0" w:color="000001"/>
               <w:bottom w:val="single" w:sz="2" w:space="0" w:color="000001"/>
               <w:right w:val="single" w:sz="2" w:space="0" w:color="000001"/>
-              <w:insideH w:val="single" w:sz="2" w:space="0" w:color="000001"/>
-              <w:insideV w:val="single" w:sz="2" w:space="0" w:color="000001"/>
-            </w:tcBorders>
-            <w:shd w:fill="auto" w:val="clear"/>
-            <w:tcMar>
-              <w:left w:w="39" w:type="dxa"/>
-            </w:tcMar>
+            </w:tcBorders>
+            <w:shd w:fill="auto" w:val="clear"/>
           </w:tcPr>
           <w:p>
             <w:pPr>
@@ -641,67 +538,52 @@
               <w:left w:val="single" w:sz="2" w:space="0" w:color="000001"/>
               <w:bottom w:val="single" w:sz="2" w:space="0" w:color="000001"/>
               <w:right w:val="single" w:sz="2" w:space="0" w:color="000001"/>
-              <w:insideH w:val="single" w:sz="2" w:space="0" w:color="000001"/>
-              <w:insideV w:val="single" w:sz="2" w:space="0" w:color="000001"/>
-            </w:tcBorders>
-            <w:shd w:fill="auto" w:val="clear"/>
-            <w:tcMar>
-              <w:left w:w="39" w:type="dxa"/>
-            </w:tcMar>
-          </w:tcPr>
-          <w:p>
-            <w:pPr>
-              <w:pStyle w:val="Normal"/>
-              <w:jc w:val="center"/>
-              <w:rPr/>
-            </w:pPr>
-            <w:r>
-              <w:rPr/>
-            </w:r>
-          </w:p>
-        </w:tc>
-        <w:tc>
-          <w:tcPr>
-            <w:tcW w:w="2523" w:type="dxa"/>
-            <w:tcBorders>
-              <w:top w:val="single" w:sz="2" w:space="0" w:color="000001"/>
-              <w:left w:val="single" w:sz="2" w:space="0" w:color="000001"/>
-              <w:bottom w:val="single" w:sz="2" w:space="0" w:color="000001"/>
-              <w:right w:val="single" w:sz="2" w:space="0" w:color="000001"/>
-              <w:insideH w:val="single" w:sz="2" w:space="0" w:color="000001"/>
-              <w:insideV w:val="single" w:sz="2" w:space="0" w:color="000001"/>
-            </w:tcBorders>
-            <w:shd w:fill="auto" w:val="clear"/>
-            <w:tcMar>
-              <w:left w:w="39" w:type="dxa"/>
-            </w:tcMar>
-          </w:tcPr>
-          <w:p>
-            <w:pPr>
-              <w:pStyle w:val="Normal"/>
-              <w:jc w:val="center"/>
-              <w:rPr/>
-            </w:pPr>
-            <w:r>
-              <w:rPr/>
-            </w:r>
-          </w:p>
-        </w:tc>
-        <w:tc>
-          <w:tcPr>
-            <w:tcW w:w="2523" w:type="dxa"/>
-            <w:tcBorders>
-              <w:top w:val="single" w:sz="2" w:space="0" w:color="000001"/>
-              <w:left w:val="single" w:sz="2" w:space="0" w:color="000001"/>
-              <w:bottom w:val="single" w:sz="2" w:space="0" w:color="000001"/>
-              <w:right w:val="single" w:sz="2" w:space="0" w:color="000001"/>
-              <w:insideH w:val="single" w:sz="2" w:space="0" w:color="000001"/>
-              <w:insideV w:val="single" w:sz="2" w:space="0" w:color="000001"/>
-            </w:tcBorders>
-            <w:shd w:fill="auto" w:val="clear"/>
-            <w:tcMar>
-              <w:left w:w="39" w:type="dxa"/>
-            </w:tcMar>
+            </w:tcBorders>
+            <w:shd w:fill="auto" w:val="clear"/>
+          </w:tcPr>
+          <w:p>
+            <w:pPr>
+              <w:pStyle w:val="Normal"/>
+              <w:jc w:val="center"/>
+              <w:rPr/>
+            </w:pPr>
+            <w:r>
+              <w:rPr/>
+            </w:r>
+          </w:p>
+        </w:tc>
+        <w:tc>
+          <w:tcPr>
+            <w:tcW w:w="2523" w:type="dxa"/>
+            <w:tcBorders>
+              <w:top w:val="single" w:sz="2" w:space="0" w:color="000001"/>
+              <w:left w:val="single" w:sz="2" w:space="0" w:color="000001"/>
+              <w:bottom w:val="single" w:sz="2" w:space="0" w:color="000001"/>
+              <w:right w:val="single" w:sz="2" w:space="0" w:color="000001"/>
+            </w:tcBorders>
+            <w:shd w:fill="auto" w:val="clear"/>
+          </w:tcPr>
+          <w:p>
+            <w:pPr>
+              <w:pStyle w:val="Normal"/>
+              <w:jc w:val="center"/>
+              <w:rPr/>
+            </w:pPr>
+            <w:r>
+              <w:rPr/>
+            </w:r>
+          </w:p>
+        </w:tc>
+        <w:tc>
+          <w:tcPr>
+            <w:tcW w:w="2523" w:type="dxa"/>
+            <w:tcBorders>
+              <w:top w:val="single" w:sz="2" w:space="0" w:color="000001"/>
+              <w:left w:val="single" w:sz="2" w:space="0" w:color="000001"/>
+              <w:bottom w:val="single" w:sz="2" w:space="0" w:color="000001"/>
+              <w:right w:val="single" w:sz="2" w:space="0" w:color="000001"/>
+            </w:tcBorders>
+            <w:shd w:fill="auto" w:val="clear"/>
           </w:tcPr>
           <w:p>
             <w:pPr>
@@ -722,13 +604,8 @@
               <w:left w:val="single" w:sz="2" w:space="0" w:color="000001"/>
               <w:bottom w:val="single" w:sz="2" w:space="0" w:color="000001"/>
               <w:right w:val="single" w:sz="2" w:space="0" w:color="000001"/>
-              <w:insideH w:val="single" w:sz="2" w:space="0" w:color="000001"/>
-              <w:insideV w:val="single" w:sz="2" w:space="0" w:color="000001"/>
-            </w:tcBorders>
-            <w:shd w:fill="auto" w:val="clear"/>
-            <w:tcMar>
-              <w:left w:w="39" w:type="dxa"/>
-            </w:tcMar>
+            </w:tcBorders>
+            <w:shd w:fill="auto" w:val="clear"/>
           </w:tcPr>
           <w:p>
             <w:pPr>
@@ -753,13 +630,8 @@
               <w:left w:val="single" w:sz="2" w:space="0" w:color="000001"/>
               <w:bottom w:val="single" w:sz="2" w:space="0" w:color="000001"/>
               <w:right w:val="single" w:sz="2" w:space="0" w:color="000001"/>
-              <w:insideH w:val="single" w:sz="2" w:space="0" w:color="000001"/>
-              <w:insideV w:val="single" w:sz="2" w:space="0" w:color="000001"/>
-            </w:tcBorders>
-            <w:shd w:fill="auto" w:val="clear"/>
-            <w:tcMar>
-              <w:left w:w="39" w:type="dxa"/>
-            </w:tcMar>
+            </w:tcBorders>
+            <w:shd w:fill="auto" w:val="clear"/>
           </w:tcPr>
           <w:p>
             <w:pPr>
@@ -785,13 +657,8 @@
               <w:left w:val="single" w:sz="2" w:space="0" w:color="000001"/>
               <w:bottom w:val="single" w:sz="2" w:space="0" w:color="000001"/>
               <w:right w:val="single" w:sz="2" w:space="0" w:color="000001"/>
-              <w:insideH w:val="single" w:sz="2" w:space="0" w:color="000001"/>
-              <w:insideV w:val="single" w:sz="2" w:space="0" w:color="000001"/>
-            </w:tcBorders>
-            <w:shd w:fill="auto" w:val="clear"/>
-            <w:tcMar>
-              <w:left w:w="39" w:type="dxa"/>
-            </w:tcMar>
+            </w:tcBorders>
+            <w:shd w:fill="auto" w:val="clear"/>
           </w:tcPr>
           <w:p>
             <w:pPr>
@@ -819,13 +686,8 @@
               <w:left w:val="single" w:sz="2" w:space="0" w:color="000001"/>
               <w:bottom w:val="single" w:sz="2" w:space="0" w:color="000001"/>
               <w:right w:val="single" w:sz="2" w:space="0" w:color="000001"/>
-              <w:insideH w:val="single" w:sz="2" w:space="0" w:color="000001"/>
-              <w:insideV w:val="single" w:sz="2" w:space="0" w:color="000001"/>
-            </w:tcBorders>
-            <w:shd w:fill="auto" w:val="clear"/>
-            <w:tcMar>
-              <w:left w:w="39" w:type="dxa"/>
-            </w:tcMar>
+            </w:tcBorders>
+            <w:shd w:fill="auto" w:val="clear"/>
           </w:tcPr>
           <w:p>
             <w:pPr>
@@ -847,13 +709,8 @@
               <w:left w:val="single" w:sz="2" w:space="0" w:color="000001"/>
               <w:bottom w:val="single" w:sz="2" w:space="0" w:color="000001"/>
               <w:right w:val="single" w:sz="2" w:space="0" w:color="000001"/>
-              <w:insideH w:val="single" w:sz="2" w:space="0" w:color="000001"/>
-              <w:insideV w:val="single" w:sz="2" w:space="0" w:color="000001"/>
-            </w:tcBorders>
-            <w:shd w:fill="auto" w:val="clear"/>
-            <w:tcMar>
-              <w:left w:w="39" w:type="dxa"/>
-            </w:tcMar>
+            </w:tcBorders>
+            <w:shd w:fill="auto" w:val="clear"/>
           </w:tcPr>
           <w:p>
             <w:pPr>
@@ -875,13 +732,8 @@
               <w:left w:val="single" w:sz="2" w:space="0" w:color="000001"/>
               <w:bottom w:val="single" w:sz="2" w:space="0" w:color="000001"/>
               <w:right w:val="single" w:sz="2" w:space="0" w:color="000001"/>
-              <w:insideH w:val="single" w:sz="2" w:space="0" w:color="000001"/>
-              <w:insideV w:val="single" w:sz="2" w:space="0" w:color="000001"/>
-            </w:tcBorders>
-            <w:shd w:fill="auto" w:val="clear"/>
-            <w:tcMar>
-              <w:left w:w="39" w:type="dxa"/>
-            </w:tcMar>
+            </w:tcBorders>
+            <w:shd w:fill="auto" w:val="clear"/>
           </w:tcPr>
           <w:p>
             <w:pPr>
@@ -903,13 +755,8 @@
               <w:left w:val="single" w:sz="2" w:space="0" w:color="000001"/>
               <w:bottom w:val="single" w:sz="2" w:space="0" w:color="000001"/>
               <w:right w:val="single" w:sz="2" w:space="0" w:color="000001"/>
-              <w:insideH w:val="single" w:sz="2" w:space="0" w:color="000001"/>
-              <w:insideV w:val="single" w:sz="2" w:space="0" w:color="000001"/>
-            </w:tcBorders>
-            <w:shd w:fill="auto" w:val="clear"/>
-            <w:tcMar>
-              <w:left w:w="39" w:type="dxa"/>
-            </w:tcMar>
+            </w:tcBorders>
+            <w:shd w:fill="auto" w:val="clear"/>
           </w:tcPr>
           <w:p>
             <w:pPr>
@@ -931,13 +778,8 @@
               <w:left w:val="single" w:sz="2" w:space="0" w:color="000001"/>
               <w:bottom w:val="single" w:sz="2" w:space="0" w:color="000001"/>
               <w:right w:val="single" w:sz="2" w:space="0" w:color="000001"/>
-              <w:insideH w:val="single" w:sz="2" w:space="0" w:color="000001"/>
-              <w:insideV w:val="single" w:sz="2" w:space="0" w:color="000001"/>
-            </w:tcBorders>
-            <w:shd w:fill="auto" w:val="clear"/>
-            <w:tcMar>
-              <w:left w:w="39" w:type="dxa"/>
-            </w:tcMar>
+            </w:tcBorders>
+            <w:shd w:fill="auto" w:val="clear"/>
           </w:tcPr>
           <w:p>
             <w:pPr>
@@ -959,13 +801,8 @@
               <w:left w:val="single" w:sz="2" w:space="0" w:color="000001"/>
               <w:bottom w:val="single" w:sz="2" w:space="0" w:color="000001"/>
               <w:right w:val="single" w:sz="2" w:space="0" w:color="000001"/>
-              <w:insideH w:val="single" w:sz="2" w:space="0" w:color="000001"/>
-              <w:insideV w:val="single" w:sz="2" w:space="0" w:color="000001"/>
-            </w:tcBorders>
-            <w:shd w:fill="auto" w:val="clear"/>
-            <w:tcMar>
-              <w:left w:w="39" w:type="dxa"/>
-            </w:tcMar>
+            </w:tcBorders>
+            <w:shd w:fill="auto" w:val="clear"/>
           </w:tcPr>
           <w:p>
             <w:pPr>
@@ -990,13 +827,8 @@
               <w:left w:val="single" w:sz="2" w:space="0" w:color="000001"/>
               <w:bottom w:val="single" w:sz="2" w:space="0" w:color="000001"/>
               <w:right w:val="single" w:sz="2" w:space="0" w:color="000001"/>
-              <w:insideH w:val="single" w:sz="2" w:space="0" w:color="000001"/>
-              <w:insideV w:val="single" w:sz="2" w:space="0" w:color="000001"/>
-            </w:tcBorders>
-            <w:shd w:fill="auto" w:val="clear"/>
-            <w:tcMar>
-              <w:left w:w="39" w:type="dxa"/>
-            </w:tcMar>
+            </w:tcBorders>
+            <w:shd w:fill="auto" w:val="clear"/>
           </w:tcPr>
           <w:p>
             <w:pPr>
@@ -1018,13 +850,8 @@
               <w:left w:val="single" w:sz="2" w:space="0" w:color="000001"/>
               <w:bottom w:val="single" w:sz="2" w:space="0" w:color="000001"/>
               <w:right w:val="single" w:sz="2" w:space="0" w:color="000001"/>
-              <w:insideH w:val="single" w:sz="2" w:space="0" w:color="000001"/>
-              <w:insideV w:val="single" w:sz="2" w:space="0" w:color="000001"/>
-            </w:tcBorders>
-            <w:shd w:fill="auto" w:val="clear"/>
-            <w:tcMar>
-              <w:left w:w="39" w:type="dxa"/>
-            </w:tcMar>
+            </w:tcBorders>
+            <w:shd w:fill="auto" w:val="clear"/>
           </w:tcPr>
           <w:p>
             <w:pPr>
@@ -1046,13 +873,8 @@
               <w:left w:val="single" w:sz="2" w:space="0" w:color="000001"/>
               <w:bottom w:val="single" w:sz="2" w:space="0" w:color="000001"/>
               <w:right w:val="single" w:sz="2" w:space="0" w:color="000001"/>
-              <w:insideH w:val="single" w:sz="2" w:space="0" w:color="000001"/>
-              <w:insideV w:val="single" w:sz="2" w:space="0" w:color="000001"/>
-            </w:tcBorders>
-            <w:shd w:fill="auto" w:val="clear"/>
-            <w:tcMar>
-              <w:left w:w="39" w:type="dxa"/>
-            </w:tcMar>
+            </w:tcBorders>
+            <w:shd w:fill="auto" w:val="clear"/>
           </w:tcPr>
           <w:p>
             <w:pPr>
@@ -1074,13 +896,8 @@
               <w:left w:val="single" w:sz="2" w:space="0" w:color="000001"/>
               <w:bottom w:val="single" w:sz="2" w:space="0" w:color="000001"/>
               <w:right w:val="single" w:sz="2" w:space="0" w:color="000001"/>
-              <w:insideH w:val="single" w:sz="2" w:space="0" w:color="000001"/>
-              <w:insideV w:val="single" w:sz="2" w:space="0" w:color="000001"/>
-            </w:tcBorders>
-            <w:shd w:fill="auto" w:val="clear"/>
-            <w:tcMar>
-              <w:left w:w="39" w:type="dxa"/>
-            </w:tcMar>
+            </w:tcBorders>
+            <w:shd w:fill="auto" w:val="clear"/>
           </w:tcPr>
           <w:p>
             <w:pPr>
@@ -1102,13 +919,8 @@
               <w:left w:val="single" w:sz="2" w:space="0" w:color="000001"/>
               <w:bottom w:val="single" w:sz="2" w:space="0" w:color="000001"/>
               <w:right w:val="single" w:sz="2" w:space="0" w:color="000001"/>
-              <w:insideH w:val="single" w:sz="2" w:space="0" w:color="000001"/>
-              <w:insideV w:val="single" w:sz="2" w:space="0" w:color="000001"/>
-            </w:tcBorders>
-            <w:shd w:fill="auto" w:val="clear"/>
-            <w:tcMar>
-              <w:left w:w="39" w:type="dxa"/>
-            </w:tcMar>
+            </w:tcBorders>
+            <w:shd w:fill="auto" w:val="clear"/>
           </w:tcPr>
           <w:p>
             <w:pPr>
@@ -1130,13 +942,8 @@
               <w:left w:val="single" w:sz="2" w:space="0" w:color="000001"/>
               <w:bottom w:val="single" w:sz="2" w:space="0" w:color="000001"/>
               <w:right w:val="single" w:sz="2" w:space="0" w:color="000001"/>
-              <w:insideH w:val="single" w:sz="2" w:space="0" w:color="000001"/>
-              <w:insideV w:val="single" w:sz="2" w:space="0" w:color="000001"/>
-            </w:tcBorders>
-            <w:shd w:fill="auto" w:val="clear"/>
-            <w:tcMar>
-              <w:left w:w="39" w:type="dxa"/>
-            </w:tcMar>
+            </w:tcBorders>
+            <w:shd w:fill="auto" w:val="clear"/>
           </w:tcPr>
           <w:p>
             <w:pPr>
@@ -1161,13 +968,8 @@
               <w:left w:val="single" w:sz="2" w:space="0" w:color="000001"/>
               <w:bottom w:val="single" w:sz="2" w:space="0" w:color="000001"/>
               <w:right w:val="single" w:sz="2" w:space="0" w:color="000001"/>
-              <w:insideH w:val="single" w:sz="2" w:space="0" w:color="000001"/>
-              <w:insideV w:val="single" w:sz="2" w:space="0" w:color="000001"/>
-            </w:tcBorders>
-            <w:shd w:fill="auto" w:val="clear"/>
-            <w:tcMar>
-              <w:left w:w="39" w:type="dxa"/>
-            </w:tcMar>
+            </w:tcBorders>
+            <w:shd w:fill="auto" w:val="clear"/>
           </w:tcPr>
           <w:p>
             <w:pPr>
@@ -1189,13 +991,8 @@
               <w:left w:val="single" w:sz="2" w:space="0" w:color="000001"/>
               <w:bottom w:val="single" w:sz="2" w:space="0" w:color="000001"/>
               <w:right w:val="single" w:sz="2" w:space="0" w:color="000001"/>
-              <w:insideH w:val="single" w:sz="2" w:space="0" w:color="000001"/>
-              <w:insideV w:val="single" w:sz="2" w:space="0" w:color="000001"/>
-            </w:tcBorders>
-            <w:shd w:fill="auto" w:val="clear"/>
-            <w:tcMar>
-              <w:left w:w="39" w:type="dxa"/>
-            </w:tcMar>
+            </w:tcBorders>
+            <w:shd w:fill="auto" w:val="clear"/>
           </w:tcPr>
           <w:p>
             <w:pPr>
@@ -1217,13 +1014,8 @@
               <w:left w:val="single" w:sz="2" w:space="0" w:color="000001"/>
               <w:bottom w:val="single" w:sz="2" w:space="0" w:color="000001"/>
               <w:right w:val="single" w:sz="2" w:space="0" w:color="000001"/>
-              <w:insideH w:val="single" w:sz="2" w:space="0" w:color="000001"/>
-              <w:insideV w:val="single" w:sz="2" w:space="0" w:color="000001"/>
-            </w:tcBorders>
-            <w:shd w:fill="auto" w:val="clear"/>
-            <w:tcMar>
-              <w:left w:w="39" w:type="dxa"/>
-            </w:tcMar>
+            </w:tcBorders>
+            <w:shd w:fill="auto" w:val="clear"/>
           </w:tcPr>
           <w:p>
             <w:pPr>
@@ -1245,13 +1037,8 @@
               <w:left w:val="single" w:sz="2" w:space="0" w:color="000001"/>
               <w:bottom w:val="single" w:sz="2" w:space="0" w:color="000001"/>
               <w:right w:val="single" w:sz="2" w:space="0" w:color="000001"/>
-              <w:insideH w:val="single" w:sz="2" w:space="0" w:color="000001"/>
-              <w:insideV w:val="single" w:sz="2" w:space="0" w:color="000001"/>
-            </w:tcBorders>
-            <w:shd w:fill="auto" w:val="clear"/>
-            <w:tcMar>
-              <w:left w:w="39" w:type="dxa"/>
-            </w:tcMar>
+            </w:tcBorders>
+            <w:shd w:fill="auto" w:val="clear"/>
           </w:tcPr>
           <w:p>
             <w:pPr>
@@ -1273,13 +1060,8 @@
               <w:left w:val="single" w:sz="2" w:space="0" w:color="000001"/>
               <w:bottom w:val="single" w:sz="2" w:space="0" w:color="000001"/>
               <w:right w:val="single" w:sz="2" w:space="0" w:color="000001"/>
-              <w:insideH w:val="single" w:sz="2" w:space="0" w:color="000001"/>
-              <w:insideV w:val="single" w:sz="2" w:space="0" w:color="000001"/>
-            </w:tcBorders>
-            <w:shd w:fill="auto" w:val="clear"/>
-            <w:tcMar>
-              <w:left w:w="39" w:type="dxa"/>
-            </w:tcMar>
+            </w:tcBorders>
+            <w:shd w:fill="auto" w:val="clear"/>
           </w:tcPr>
           <w:p>
             <w:pPr>
@@ -1301,13 +1083,8 @@
               <w:left w:val="single" w:sz="2" w:space="0" w:color="000001"/>
               <w:bottom w:val="single" w:sz="2" w:space="0" w:color="000001"/>
               <w:right w:val="single" w:sz="2" w:space="0" w:color="000001"/>
-              <w:insideH w:val="single" w:sz="2" w:space="0" w:color="000001"/>
-              <w:insideV w:val="single" w:sz="2" w:space="0" w:color="000001"/>
-            </w:tcBorders>
-            <w:shd w:fill="auto" w:val="clear"/>
-            <w:tcMar>
-              <w:left w:w="39" w:type="dxa"/>
-            </w:tcMar>
+            </w:tcBorders>
+            <w:shd w:fill="auto" w:val="clear"/>
           </w:tcPr>
           <w:p>
             <w:pPr>
@@ -1332,13 +1109,8 @@
               <w:left w:val="single" w:sz="2" w:space="0" w:color="000001"/>
               <w:bottom w:val="single" w:sz="2" w:space="0" w:color="000001"/>
               <w:right w:val="single" w:sz="2" w:space="0" w:color="000001"/>
-              <w:insideH w:val="single" w:sz="2" w:space="0" w:color="000001"/>
-              <w:insideV w:val="single" w:sz="2" w:space="0" w:color="000001"/>
-            </w:tcBorders>
-            <w:shd w:fill="auto" w:val="clear"/>
-            <w:tcMar>
-              <w:left w:w="39" w:type="dxa"/>
-            </w:tcMar>
+            </w:tcBorders>
+            <w:shd w:fill="auto" w:val="clear"/>
           </w:tcPr>
           <w:p>
             <w:pPr>
@@ -1360,13 +1132,8 @@
               <w:left w:val="single" w:sz="2" w:space="0" w:color="000001"/>
               <w:bottom w:val="single" w:sz="2" w:space="0" w:color="000001"/>
               <w:right w:val="single" w:sz="2" w:space="0" w:color="000001"/>
-              <w:insideH w:val="single" w:sz="2" w:space="0" w:color="000001"/>
-              <w:insideV w:val="single" w:sz="2" w:space="0" w:color="000001"/>
-            </w:tcBorders>
-            <w:shd w:fill="auto" w:val="clear"/>
-            <w:tcMar>
-              <w:left w:w="39" w:type="dxa"/>
-            </w:tcMar>
+            </w:tcBorders>
+            <w:shd w:fill="auto" w:val="clear"/>
           </w:tcPr>
           <w:p>
             <w:pPr>
@@ -1388,13 +1155,8 @@
               <w:left w:val="single" w:sz="2" w:space="0" w:color="000001"/>
               <w:bottom w:val="single" w:sz="2" w:space="0" w:color="000001"/>
               <w:right w:val="single" w:sz="2" w:space="0" w:color="000001"/>
-              <w:insideH w:val="single" w:sz="2" w:space="0" w:color="000001"/>
-              <w:insideV w:val="single" w:sz="2" w:space="0" w:color="000001"/>
-            </w:tcBorders>
-            <w:shd w:fill="auto" w:val="clear"/>
-            <w:tcMar>
-              <w:left w:w="39" w:type="dxa"/>
-            </w:tcMar>
+            </w:tcBorders>
+            <w:shd w:fill="auto" w:val="clear"/>
           </w:tcPr>
           <w:p>
             <w:pPr>
@@ -1416,13 +1178,8 @@
               <w:left w:val="single" w:sz="2" w:space="0" w:color="000001"/>
               <w:bottom w:val="single" w:sz="2" w:space="0" w:color="000001"/>
               <w:right w:val="single" w:sz="2" w:space="0" w:color="000001"/>
-              <w:insideH w:val="single" w:sz="2" w:space="0" w:color="000001"/>
-              <w:insideV w:val="single" w:sz="2" w:space="0" w:color="000001"/>
-            </w:tcBorders>
-            <w:shd w:fill="auto" w:val="clear"/>
-            <w:tcMar>
-              <w:left w:w="39" w:type="dxa"/>
-            </w:tcMar>
+            </w:tcBorders>
+            <w:shd w:fill="auto" w:val="clear"/>
           </w:tcPr>
           <w:p>
             <w:pPr>
@@ -1444,13 +1201,8 @@
               <w:left w:val="single" w:sz="2" w:space="0" w:color="000001"/>
               <w:bottom w:val="single" w:sz="2" w:space="0" w:color="000001"/>
               <w:right w:val="single" w:sz="2" w:space="0" w:color="000001"/>
-              <w:insideH w:val="single" w:sz="2" w:space="0" w:color="000001"/>
-              <w:insideV w:val="single" w:sz="2" w:space="0" w:color="000001"/>
-            </w:tcBorders>
-            <w:shd w:fill="auto" w:val="clear"/>
-            <w:tcMar>
-              <w:left w:w="39" w:type="dxa"/>
-            </w:tcMar>
+            </w:tcBorders>
+            <w:shd w:fill="auto" w:val="clear"/>
           </w:tcPr>
           <w:p>
             <w:pPr>
@@ -1472,13 +1224,8 @@
               <w:left w:val="single" w:sz="2" w:space="0" w:color="000001"/>
               <w:bottom w:val="single" w:sz="2" w:space="0" w:color="000001"/>
               <w:right w:val="single" w:sz="2" w:space="0" w:color="000001"/>
-              <w:insideH w:val="single" w:sz="2" w:space="0" w:color="000001"/>
-              <w:insideV w:val="single" w:sz="2" w:space="0" w:color="000001"/>
-            </w:tcBorders>
-            <w:shd w:fill="auto" w:val="clear"/>
-            <w:tcMar>
-              <w:left w:w="39" w:type="dxa"/>
-            </w:tcMar>
+            </w:tcBorders>
+            <w:shd w:fill="auto" w:val="clear"/>
           </w:tcPr>
           <w:p>
             <w:pPr>
@@ -1503,13 +1250,8 @@
               <w:left w:val="single" w:sz="2" w:space="0" w:color="000001"/>
               <w:bottom w:val="single" w:sz="2" w:space="0" w:color="000001"/>
               <w:right w:val="single" w:sz="2" w:space="0" w:color="000001"/>
-              <w:insideH w:val="single" w:sz="2" w:space="0" w:color="000001"/>
-              <w:insideV w:val="single" w:sz="2" w:space="0" w:color="000001"/>
-            </w:tcBorders>
-            <w:shd w:fill="auto" w:val="clear"/>
-            <w:tcMar>
-              <w:left w:w="39" w:type="dxa"/>
-            </w:tcMar>
+            </w:tcBorders>
+            <w:shd w:fill="auto" w:val="clear"/>
           </w:tcPr>
           <w:p>
             <w:pPr>
@@ -1531,13 +1273,8 @@
               <w:left w:val="single" w:sz="2" w:space="0" w:color="000001"/>
               <w:bottom w:val="single" w:sz="2" w:space="0" w:color="000001"/>
               <w:right w:val="single" w:sz="2" w:space="0" w:color="000001"/>
-              <w:insideH w:val="single" w:sz="2" w:space="0" w:color="000001"/>
-              <w:insideV w:val="single" w:sz="2" w:space="0" w:color="000001"/>
-            </w:tcBorders>
-            <w:shd w:fill="auto" w:val="clear"/>
-            <w:tcMar>
-              <w:left w:w="39" w:type="dxa"/>
-            </w:tcMar>
+            </w:tcBorders>
+            <w:shd w:fill="auto" w:val="clear"/>
           </w:tcPr>
           <w:p>
             <w:pPr>
@@ -1559,13 +1296,8 @@
               <w:left w:val="single" w:sz="2" w:space="0" w:color="000001"/>
               <w:bottom w:val="single" w:sz="2" w:space="0" w:color="000001"/>
               <w:right w:val="single" w:sz="2" w:space="0" w:color="000001"/>
-              <w:insideH w:val="single" w:sz="2" w:space="0" w:color="000001"/>
-              <w:insideV w:val="single" w:sz="2" w:space="0" w:color="000001"/>
-            </w:tcBorders>
-            <w:shd w:fill="auto" w:val="clear"/>
-            <w:tcMar>
-              <w:left w:w="39" w:type="dxa"/>
-            </w:tcMar>
+            </w:tcBorders>
+            <w:shd w:fill="auto" w:val="clear"/>
           </w:tcPr>
           <w:p>
             <w:pPr>
@@ -1587,13 +1319,8 @@
               <w:left w:val="single" w:sz="2" w:space="0" w:color="000001"/>
               <w:bottom w:val="single" w:sz="2" w:space="0" w:color="000001"/>
               <w:right w:val="single" w:sz="2" w:space="0" w:color="000001"/>
-              <w:insideH w:val="single" w:sz="2" w:space="0" w:color="000001"/>
-              <w:insideV w:val="single" w:sz="2" w:space="0" w:color="000001"/>
-            </w:tcBorders>
-            <w:shd w:fill="auto" w:val="clear"/>
-            <w:tcMar>
-              <w:left w:w="39" w:type="dxa"/>
-            </w:tcMar>
+            </w:tcBorders>
+            <w:shd w:fill="auto" w:val="clear"/>
           </w:tcPr>
           <w:p>
             <w:pPr>
@@ -1615,13 +1342,8 @@
               <w:left w:val="single" w:sz="2" w:space="0" w:color="000001"/>
               <w:bottom w:val="single" w:sz="2" w:space="0" w:color="000001"/>
               <w:right w:val="single" w:sz="2" w:space="0" w:color="000001"/>
-              <w:insideH w:val="single" w:sz="2" w:space="0" w:color="000001"/>
-              <w:insideV w:val="single" w:sz="2" w:space="0" w:color="000001"/>
-            </w:tcBorders>
-            <w:shd w:fill="auto" w:val="clear"/>
-            <w:tcMar>
-              <w:left w:w="39" w:type="dxa"/>
-            </w:tcMar>
+            </w:tcBorders>
+            <w:shd w:fill="auto" w:val="clear"/>
           </w:tcPr>
           <w:p>
             <w:pPr>
@@ -1643,13 +1365,8 @@
               <w:left w:val="single" w:sz="2" w:space="0" w:color="000001"/>
               <w:bottom w:val="single" w:sz="2" w:space="0" w:color="000001"/>
               <w:right w:val="single" w:sz="2" w:space="0" w:color="000001"/>
-              <w:insideH w:val="single" w:sz="2" w:space="0" w:color="000001"/>
-              <w:insideV w:val="single" w:sz="2" w:space="0" w:color="000001"/>
-            </w:tcBorders>
-            <w:shd w:fill="auto" w:val="clear"/>
-            <w:tcMar>
-              <w:left w:w="39" w:type="dxa"/>
-            </w:tcMar>
+            </w:tcBorders>
+            <w:shd w:fill="auto" w:val="clear"/>
           </w:tcPr>
           <w:p>
             <w:pPr>
@@ -1674,13 +1391,8 @@
               <w:left w:val="single" w:sz="2" w:space="0" w:color="000001"/>
               <w:bottom w:val="single" w:sz="2" w:space="0" w:color="000001"/>
               <w:right w:val="single" w:sz="2" w:space="0" w:color="000001"/>
-              <w:insideH w:val="single" w:sz="2" w:space="0" w:color="000001"/>
-              <w:insideV w:val="single" w:sz="2" w:space="0" w:color="000001"/>
-            </w:tcBorders>
-            <w:shd w:fill="auto" w:val="clear"/>
-            <w:tcMar>
-              <w:left w:w="39" w:type="dxa"/>
-            </w:tcMar>
+            </w:tcBorders>
+            <w:shd w:fill="auto" w:val="clear"/>
           </w:tcPr>
           <w:p>
             <w:pPr>
@@ -1702,13 +1414,8 @@
               <w:left w:val="single" w:sz="2" w:space="0" w:color="000001"/>
               <w:bottom w:val="single" w:sz="2" w:space="0" w:color="000001"/>
               <w:right w:val="single" w:sz="2" w:space="0" w:color="000001"/>
-              <w:insideH w:val="single" w:sz="2" w:space="0" w:color="000001"/>
-              <w:insideV w:val="single" w:sz="2" w:space="0" w:color="000001"/>
-            </w:tcBorders>
-            <w:shd w:fill="auto" w:val="clear"/>
-            <w:tcMar>
-              <w:left w:w="39" w:type="dxa"/>
-            </w:tcMar>
+            </w:tcBorders>
+            <w:shd w:fill="auto" w:val="clear"/>
           </w:tcPr>
           <w:p>
             <w:pPr>
@@ -1730,13 +1437,8 @@
               <w:left w:val="single" w:sz="2" w:space="0" w:color="000001"/>
               <w:bottom w:val="single" w:sz="2" w:space="0" w:color="000001"/>
               <w:right w:val="single" w:sz="2" w:space="0" w:color="000001"/>
-              <w:insideH w:val="single" w:sz="2" w:space="0" w:color="000001"/>
-              <w:insideV w:val="single" w:sz="2" w:space="0" w:color="000001"/>
-            </w:tcBorders>
-            <w:shd w:fill="auto" w:val="clear"/>
-            <w:tcMar>
-              <w:left w:w="39" w:type="dxa"/>
-            </w:tcMar>
+            </w:tcBorders>
+            <w:shd w:fill="auto" w:val="clear"/>
           </w:tcPr>
           <w:p>
             <w:pPr>
@@ -1758,13 +1460,8 @@
               <w:left w:val="single" w:sz="2" w:space="0" w:color="000001"/>
               <w:bottom w:val="single" w:sz="2" w:space="0" w:color="000001"/>
               <w:right w:val="single" w:sz="2" w:space="0" w:color="000001"/>
-              <w:insideH w:val="single" w:sz="2" w:space="0" w:color="000001"/>
-              <w:insideV w:val="single" w:sz="2" w:space="0" w:color="000001"/>
-            </w:tcBorders>
-            <w:shd w:fill="auto" w:val="clear"/>
-            <w:tcMar>
-              <w:left w:w="39" w:type="dxa"/>
-            </w:tcMar>
+            </w:tcBorders>
+            <w:shd w:fill="auto" w:val="clear"/>
           </w:tcPr>
           <w:p>
             <w:pPr>
@@ -1786,13 +1483,8 @@
               <w:left w:val="single" w:sz="2" w:space="0" w:color="000001"/>
               <w:bottom w:val="single" w:sz="2" w:space="0" w:color="000001"/>
               <w:right w:val="single" w:sz="2" w:space="0" w:color="000001"/>
-              <w:insideH w:val="single" w:sz="2" w:space="0" w:color="000001"/>
-              <w:insideV w:val="single" w:sz="2" w:space="0" w:color="000001"/>
-            </w:tcBorders>
-            <w:shd w:fill="auto" w:val="clear"/>
-            <w:tcMar>
-              <w:left w:w="39" w:type="dxa"/>
-            </w:tcMar>
+            </w:tcBorders>
+            <w:shd w:fill="auto" w:val="clear"/>
           </w:tcPr>
           <w:p>
             <w:pPr>
@@ -1814,13 +1506,8 @@
               <w:left w:val="single" w:sz="2" w:space="0" w:color="000001"/>
               <w:bottom w:val="single" w:sz="2" w:space="0" w:color="000001"/>
               <w:right w:val="single" w:sz="2" w:space="0" w:color="000001"/>
-              <w:insideH w:val="single" w:sz="2" w:space="0" w:color="000001"/>
-              <w:insideV w:val="single" w:sz="2" w:space="0" w:color="000001"/>
-            </w:tcBorders>
-            <w:shd w:fill="auto" w:val="clear"/>
-            <w:tcMar>
-              <w:left w:w="39" w:type="dxa"/>
-            </w:tcMar>
+            </w:tcBorders>
+            <w:shd w:fill="auto" w:val="clear"/>
           </w:tcPr>
           <w:p>
             <w:pPr>
@@ -1845,13 +1532,8 @@
               <w:left w:val="single" w:sz="2" w:space="0" w:color="000001"/>
               <w:bottom w:val="single" w:sz="2" w:space="0" w:color="000001"/>
               <w:right w:val="single" w:sz="2" w:space="0" w:color="000001"/>
-              <w:insideH w:val="single" w:sz="2" w:space="0" w:color="000001"/>
-              <w:insideV w:val="single" w:sz="2" w:space="0" w:color="000001"/>
-            </w:tcBorders>
-            <w:shd w:fill="auto" w:val="clear"/>
-            <w:tcMar>
-              <w:left w:w="39" w:type="dxa"/>
-            </w:tcMar>
+            </w:tcBorders>
+            <w:shd w:fill="auto" w:val="clear"/>
           </w:tcPr>
           <w:p>
             <w:pPr>
@@ -1873,13 +1555,8 @@
               <w:left w:val="single" w:sz="2" w:space="0" w:color="000001"/>
               <w:bottom w:val="single" w:sz="2" w:space="0" w:color="000001"/>
               <w:right w:val="single" w:sz="2" w:space="0" w:color="000001"/>
-              <w:insideH w:val="single" w:sz="2" w:space="0" w:color="000001"/>
-              <w:insideV w:val="single" w:sz="2" w:space="0" w:color="000001"/>
-            </w:tcBorders>
-            <w:shd w:fill="auto" w:val="clear"/>
-            <w:tcMar>
-              <w:left w:w="39" w:type="dxa"/>
-            </w:tcMar>
+            </w:tcBorders>
+            <w:shd w:fill="auto" w:val="clear"/>
           </w:tcPr>
           <w:p>
             <w:pPr>
@@ -1901,13 +1578,8 @@
               <w:left w:val="single" w:sz="2" w:space="0" w:color="000001"/>
               <w:bottom w:val="single" w:sz="2" w:space="0" w:color="000001"/>
               <w:right w:val="single" w:sz="2" w:space="0" w:color="000001"/>
-              <w:insideH w:val="single" w:sz="2" w:space="0" w:color="000001"/>
-              <w:insideV w:val="single" w:sz="2" w:space="0" w:color="000001"/>
-            </w:tcBorders>
-            <w:shd w:fill="auto" w:val="clear"/>
-            <w:tcMar>
-              <w:left w:w="39" w:type="dxa"/>
-            </w:tcMar>
+            </w:tcBorders>
+            <w:shd w:fill="auto" w:val="clear"/>
           </w:tcPr>
           <w:p>
             <w:pPr>
@@ -1929,13 +1601,8 @@
               <w:left w:val="single" w:sz="2" w:space="0" w:color="000001"/>
               <w:bottom w:val="single" w:sz="2" w:space="0" w:color="000001"/>
               <w:right w:val="single" w:sz="2" w:space="0" w:color="000001"/>
-              <w:insideH w:val="single" w:sz="2" w:space="0" w:color="000001"/>
-              <w:insideV w:val="single" w:sz="2" w:space="0" w:color="000001"/>
-            </w:tcBorders>
-            <w:shd w:fill="auto" w:val="clear"/>
-            <w:tcMar>
-              <w:left w:w="39" w:type="dxa"/>
-            </w:tcMar>
+            </w:tcBorders>
+            <w:shd w:fill="auto" w:val="clear"/>
           </w:tcPr>
           <w:p>
             <w:pPr>
@@ -1957,13 +1624,8 @@
               <w:left w:val="single" w:sz="2" w:space="0" w:color="000001"/>
               <w:bottom w:val="single" w:sz="2" w:space="0" w:color="000001"/>
               <w:right w:val="single" w:sz="2" w:space="0" w:color="000001"/>
-              <w:insideH w:val="single" w:sz="2" w:space="0" w:color="000001"/>
-              <w:insideV w:val="single" w:sz="2" w:space="0" w:color="000001"/>
-            </w:tcBorders>
-            <w:shd w:fill="auto" w:val="clear"/>
-            <w:tcMar>
-              <w:left w:w="39" w:type="dxa"/>
-            </w:tcMar>
+            </w:tcBorders>
+            <w:shd w:fill="auto" w:val="clear"/>
           </w:tcPr>
           <w:p>
             <w:pPr>
@@ -1985,13 +1647,8 @@
               <w:left w:val="single" w:sz="2" w:space="0" w:color="000001"/>
               <w:bottom w:val="single" w:sz="2" w:space="0" w:color="000001"/>
               <w:right w:val="single" w:sz="2" w:space="0" w:color="000001"/>
-              <w:insideH w:val="single" w:sz="2" w:space="0" w:color="000001"/>
-              <w:insideV w:val="single" w:sz="2" w:space="0" w:color="000001"/>
-            </w:tcBorders>
-            <w:shd w:fill="auto" w:val="clear"/>
-            <w:tcMar>
-              <w:left w:w="39" w:type="dxa"/>
-            </w:tcMar>
+            </w:tcBorders>
+            <w:shd w:fill="auto" w:val="clear"/>
           </w:tcPr>
           <w:p>
             <w:pPr>
@@ -2016,13 +1673,8 @@
               <w:left w:val="single" w:sz="2" w:space="0" w:color="000001"/>
               <w:bottom w:val="single" w:sz="2" w:space="0" w:color="000001"/>
               <w:right w:val="single" w:sz="2" w:space="0" w:color="000001"/>
-              <w:insideH w:val="single" w:sz="2" w:space="0" w:color="000001"/>
-              <w:insideV w:val="single" w:sz="2" w:space="0" w:color="000001"/>
-            </w:tcBorders>
-            <w:shd w:fill="auto" w:val="clear"/>
-            <w:tcMar>
-              <w:left w:w="39" w:type="dxa"/>
-            </w:tcMar>
+            </w:tcBorders>
+            <w:shd w:fill="auto" w:val="clear"/>
           </w:tcPr>
           <w:p>
             <w:pPr>
@@ -2044,13 +1696,8 @@
               <w:left w:val="single" w:sz="2" w:space="0" w:color="000001"/>
               <w:bottom w:val="single" w:sz="2" w:space="0" w:color="000001"/>
               <w:right w:val="single" w:sz="2" w:space="0" w:color="000001"/>
-              <w:insideH w:val="single" w:sz="2" w:space="0" w:color="000001"/>
-              <w:insideV w:val="single" w:sz="2" w:space="0" w:color="000001"/>
-            </w:tcBorders>
-            <w:shd w:fill="auto" w:val="clear"/>
-            <w:tcMar>
-              <w:left w:w="39" w:type="dxa"/>
-            </w:tcMar>
+            </w:tcBorders>
+            <w:shd w:fill="auto" w:val="clear"/>
           </w:tcPr>
           <w:p>
             <w:pPr>
@@ -2072,13 +1719,8 @@
               <w:left w:val="single" w:sz="2" w:space="0" w:color="000001"/>
               <w:bottom w:val="single" w:sz="2" w:space="0" w:color="000001"/>
               <w:right w:val="single" w:sz="2" w:space="0" w:color="000001"/>
-              <w:insideH w:val="single" w:sz="2" w:space="0" w:color="000001"/>
-              <w:insideV w:val="single" w:sz="2" w:space="0" w:color="000001"/>
-            </w:tcBorders>
-            <w:shd w:fill="auto" w:val="clear"/>
-            <w:tcMar>
-              <w:left w:w="39" w:type="dxa"/>
-            </w:tcMar>
+            </w:tcBorders>
+            <w:shd w:fill="auto" w:val="clear"/>
           </w:tcPr>
           <w:p>
             <w:pPr>
@@ -2100,13 +1742,8 @@
               <w:left w:val="single" w:sz="2" w:space="0" w:color="000001"/>
               <w:bottom w:val="single" w:sz="2" w:space="0" w:color="000001"/>
               <w:right w:val="single" w:sz="2" w:space="0" w:color="000001"/>
-              <w:insideH w:val="single" w:sz="2" w:space="0" w:color="000001"/>
-              <w:insideV w:val="single" w:sz="2" w:space="0" w:color="000001"/>
-            </w:tcBorders>
-            <w:shd w:fill="auto" w:val="clear"/>
-            <w:tcMar>
-              <w:left w:w="39" w:type="dxa"/>
-            </w:tcMar>
+            </w:tcBorders>
+            <w:shd w:fill="auto" w:val="clear"/>
           </w:tcPr>
           <w:p>
             <w:pPr>
@@ -2128,13 +1765,8 @@
               <w:left w:val="single" w:sz="2" w:space="0" w:color="000001"/>
               <w:bottom w:val="single" w:sz="2" w:space="0" w:color="000001"/>
               <w:right w:val="single" w:sz="2" w:space="0" w:color="000001"/>
-              <w:insideH w:val="single" w:sz="2" w:space="0" w:color="000001"/>
-              <w:insideV w:val="single" w:sz="2" w:space="0" w:color="000001"/>
-            </w:tcBorders>
-            <w:shd w:fill="auto" w:val="clear"/>
-            <w:tcMar>
-              <w:left w:w="39" w:type="dxa"/>
-            </w:tcMar>
+            </w:tcBorders>
+            <w:shd w:fill="auto" w:val="clear"/>
           </w:tcPr>
           <w:p>
             <w:pPr>
@@ -2156,13 +1788,8 @@
               <w:left w:val="single" w:sz="2" w:space="0" w:color="000001"/>
               <w:bottom w:val="single" w:sz="2" w:space="0" w:color="000001"/>
               <w:right w:val="single" w:sz="2" w:space="0" w:color="000001"/>
-              <w:insideH w:val="single" w:sz="2" w:space="0" w:color="000001"/>
-              <w:insideV w:val="single" w:sz="2" w:space="0" w:color="000001"/>
-            </w:tcBorders>
-            <w:shd w:fill="auto" w:val="clear"/>
-            <w:tcMar>
-              <w:left w:w="39" w:type="dxa"/>
-            </w:tcMar>
+            </w:tcBorders>
+            <w:shd w:fill="auto" w:val="clear"/>
           </w:tcPr>
           <w:p>
             <w:pPr>
@@ -2194,7 +1821,7 @@
       <w:pgNumType w:fmt="decimal"/>
       <w:formProt w:val="false"/>
       <w:textDirection w:val="lrTb"/>
-      <w:docGrid w:type="default" w:linePitch="240" w:charSpace="4294961151"/>
+      <w:docGrid w:type="default" w:linePitch="240" w:charSpace="0"/>
     </w:sectPr>
   </w:body>
 </w:document>
@@ -2212,7 +1839,9 @@
       </w:rPr>
     </w:rPrDefault>
     <w:pPrDefault>
-      <w:pPr/>
+      <w:pPr>
+        <w:suppressAutoHyphens w:val="true"/>
+      </w:pPr>
     </w:pPrDefault>
   </w:docDefaults>
   <w:style w:type="paragraph" w:styleId="Normal">
@@ -2221,11 +1850,13 @@
     <w:pPr>
       <w:widowControl/>
       <w:bidi w:val="0"/>
+      <w:spacing w:before="0" w:after="0"/>
       <w:jc w:val="left"/>
     </w:pPr>
     <w:rPr>
       <w:rFonts w:ascii="Liberation Serif" w:hAnsi="Liberation Serif" w:eastAsia="Noto Sans CJK SC Regular" w:cs="FreeSans"/>
       <w:color w:val="00000A"/>
+      <w:kern w:val="0"/>
       <w:sz w:val="24"/>
       <w:szCs w:val="24"/>
       <w:lang w:val="ru-RU" w:eastAsia="zh-CN" w:bidi="hi-IN"/>
@@ -2237,7 +1868,7 @@
     <w:next w:val="Style15"/>
     <w:qFormat/>
     <w:pPr>
-      <w:keepNext/>
+      <w:keepNext w:val="true"/>
       <w:spacing w:before="240" w:after="120"/>
     </w:pPr>
     <w:rPr>

</xml_diff>

<commit_message>
New form operative templates for MREM is added... Reducer working in PointForm is fixed.
</commit_message>
<xml_diff>
--- a/reports/operative_templ.docx
+++ b/reports/operative_templ.docx
@@ -16,34 +16,299 @@
         <w:rPr>
           <w:b/>
           <w:bCs/>
-        </w:rPr>
-        <w:t>Оперативный отчет</w:t>
-      </w:r>
-    </w:p>
-    <w:p>
-      <w:pPr>
-        <w:pStyle w:val="Normal"/>
-        <w:rPr/>
-      </w:pPr>
-      <w:r>
-        <w:rPr/>
-      </w:r>
-    </w:p>
-    <w:p>
-      <w:pPr>
-        <w:pStyle w:val="Normal"/>
-        <w:rPr/>
-      </w:pPr>
-      <w:r>
-        <w:rPr/>
-        <w:t xml:space="preserve">Станция: {d[i].station}             </w:t>
-      </w:r>
-      <w:r>
+          <w:sz w:val="48"/>
+          <w:szCs w:val="48"/>
+        </w:rPr>
+        <w:t>Государственное казенное учреждение</w:t>
+      </w:r>
+    </w:p>
+    <w:p>
+      <w:pPr>
+        <w:pStyle w:val="Normal"/>
+        <w:jc w:val="center"/>
+        <w:rPr>
+          <w:b/>
+          <w:b/>
+          <w:bCs/>
+        </w:rPr>
+      </w:pPr>
+      <w:r>
+        <w:rPr>
+          <w:b/>
+          <w:bCs/>
+          <w:sz w:val="48"/>
+          <w:szCs w:val="48"/>
+        </w:rPr>
+        <w:t>Московской области</w:t>
+      </w:r>
+    </w:p>
+    <w:p>
+      <w:pPr>
+        <w:pStyle w:val="Normal"/>
+        <w:jc w:val="center"/>
+        <w:rPr>
+          <w:b/>
+          <w:b/>
+          <w:bCs/>
+        </w:rPr>
+      </w:pPr>
+      <w:r>
+        <w:rPr>
+          <w:b/>
+          <w:bCs/>
+          <w:sz w:val="48"/>
+          <w:szCs w:val="48"/>
+        </w:rPr>
+        <w:t>«Мособлэкомониторинг»</w:t>
+      </w:r>
+    </w:p>
+    <w:p>
+      <w:pPr>
+        <w:pStyle w:val="Normal"/>
+        <w:jc w:val="center"/>
+        <w:rPr>
+          <w:b/>
+          <w:b/>
+          <w:bCs/>
+        </w:rPr>
+      </w:pPr>
+      <w:r>
+        <w:rPr>
+          <w:b/>
+          <w:bCs/>
+        </w:rPr>
+      </w:r>
+    </w:p>
+    <w:p>
+      <w:pPr>
+        <w:pStyle w:val="Normal"/>
+        <w:jc w:val="center"/>
+        <w:rPr>
+          <w:b/>
+          <w:b/>
+          <w:bCs/>
+        </w:rPr>
+      </w:pPr>
+      <w:r>
+        <w:rPr>
+          <w:b/>
+          <w:bCs/>
+        </w:rPr>
+      </w:r>
+    </w:p>
+    <w:p>
+      <w:pPr>
+        <w:pStyle w:val="Normal"/>
+        <w:jc w:val="center"/>
+        <w:rPr>
+          <w:b/>
+          <w:b/>
+          <w:bCs/>
+        </w:rPr>
+      </w:pPr>
+      <w:r>
+        <w:rPr>
+          <w:b/>
+          <w:bCs/>
+        </w:rPr>
+      </w:r>
+    </w:p>
+    <w:p>
+      <w:pPr>
+        <w:pStyle w:val="Normal"/>
+        <w:jc w:val="center"/>
+        <w:rPr>
+          <w:b/>
+          <w:b/>
+          <w:bCs/>
+        </w:rPr>
+      </w:pPr>
+      <w:r>
+        <w:rPr>
+          <w:b/>
+          <w:bCs/>
+        </w:rPr>
+        <w:t>Лист  измерений концентраций вредных веществ в атмосферном воздухе №________</w:t>
+      </w:r>
+    </w:p>
+    <w:p>
+      <w:pPr>
+        <w:pStyle w:val="Normal"/>
+        <w:jc w:val="center"/>
+        <w:rPr>
+          <w:b/>
+          <w:b/>
+          <w:bCs/>
+        </w:rPr>
+      </w:pPr>
+      <w:r>
+        <w:rPr>
+          <w:b/>
+          <w:bCs/>
+        </w:rPr>
+      </w:r>
+    </w:p>
+    <w:p>
+      <w:pPr>
+        <w:pStyle w:val="Normal"/>
+        <w:jc w:val="center"/>
+        <w:rPr>
+          <w:b/>
+          <w:b/>
+          <w:bCs/>
+        </w:rPr>
+      </w:pPr>
+      <w:r>
+        <w:rPr>
+          <w:b/>
+          <w:bCs/>
+        </w:rPr>
+        <w:t>(Приложение к акту А/АВ   №_________ от ______________________________________)</w:t>
+      </w:r>
+    </w:p>
+    <w:p>
+      <w:pPr>
+        <w:pStyle w:val="Normal"/>
+        <w:jc w:val="center"/>
+        <w:rPr>
+          <w:b/>
+          <w:b/>
+          <w:bCs/>
+        </w:rPr>
+      </w:pPr>
+      <w:r>
+        <w:rPr>
+          <w:b/>
+          <w:bCs/>
+        </w:rPr>
+      </w:r>
+    </w:p>
+    <w:p>
+      <w:pPr>
+        <w:pStyle w:val="Normal"/>
+        <w:jc w:val="center"/>
+        <w:rPr>
+          <w:b/>
+          <w:b/>
+          <w:bCs/>
+        </w:rPr>
+      </w:pPr>
+      <w:r>
+        <w:rPr>
+          <w:b/>
+          <w:bCs/>
+        </w:rPr>
+      </w:r>
+    </w:p>
+    <w:p>
+      <w:pPr>
+        <w:pStyle w:val="Normal"/>
+        <w:jc w:val="center"/>
+        <w:rPr>
+          <w:b/>
+          <w:b/>
+          <w:bCs/>
+        </w:rPr>
+      </w:pPr>
+      <w:r>
+        <w:rPr>
+          <w:b/>
+          <w:bCs/>
+        </w:rPr>
+      </w:r>
+    </w:p>
+    <w:p>
+      <w:pPr>
+        <w:pStyle w:val="Normal"/>
+        <w:rPr/>
+      </w:pPr>
+      <w:r>
+        <w:rPr/>
+        <w:t>1. Объект (наименование, координаты, адрес): {d[i].name}   {d[i].lat</w:t>
+      </w:r>
+      <w:r>
+        <w:rPr/>
+        <w:t>}</w:t>
+      </w:r>
+      <w:r>
+        <w:rPr/>
+        <w:t xml:space="preserve">  </w:t>
+      </w:r>
+      <w:r>
+        <w:rPr/>
+        <w:t>{</w:t>
+      </w:r>
+      <w:r>
+        <w:rPr/>
+        <w:t>d[i].lon}   , {d[i].place}</w:t>
+      </w:r>
+    </w:p>
+    <w:p>
+      <w:pPr>
+        <w:pStyle w:val="Normal"/>
+        <w:rPr/>
+      </w:pPr>
+      <w:r>
+        <w:rPr/>
+      </w:r>
+    </w:p>
+    <w:p>
+      <w:pPr>
+        <w:pStyle w:val="Normal"/>
+        <w:rPr/>
+      </w:pPr>
+      <w:r>
+        <w:rPr/>
+        <w:t>2. Дата измерений: {d[i].</w:t>
+      </w:r>
+      <w:r>
+        <w:rPr>
+          <w:rFonts w:eastAsia="Noto Sans CJK SC Regular" w:cs="FreeSans"/>
+          <w:color w:val="00000A"/>
+          <w:kern w:val="0"/>
+          <w:sz w:val="24"/>
+          <w:szCs w:val="24"/>
+          <w:lang w:val="ru-RU" w:eastAsia="zh-CN" w:bidi="hi-IN"/>
+        </w:rPr>
+        <w:t>date</w:t>
+      </w:r>
+      <w:r>
+        <w:rPr/>
+        <w:t>}</w:t>
+      </w:r>
+    </w:p>
+    <w:p>
+      <w:pPr>
+        <w:pStyle w:val="Normal"/>
+        <w:rPr/>
+      </w:pPr>
+      <w:r>
+        <w:rPr/>
+      </w:r>
+    </w:p>
+    <w:p>
+      <w:pPr>
+        <w:pStyle w:val="Normal"/>
+        <w:rPr/>
+      </w:pPr>
+      <w:r>
+        <w:rPr/>
+        <w:t>3. Результаты измерений:</w:t>
+      </w:r>
+    </w:p>
+    <w:p>
+      <w:pPr>
+        <w:pStyle w:val="Normal"/>
         <w:rPr>
           <w:sz w:val="21"/>
           <w:szCs w:val="21"/>
         </w:rPr>
-        <w:t>{d[i].values[i].date}</w:t>
+      </w:pPr>
+      <w:r>
+        <w:rPr>
+          <w:sz w:val="21"/>
+          <w:szCs w:val="21"/>
+        </w:rPr>
       </w:r>
     </w:p>
     <w:tbl>
@@ -311,7 +576,7 @@
             </w:pPr>
             <w:r>
               <w:rPr/>
-              <w:t>время</w:t>
+              <w:t>точное время завершения</w:t>
             </w:r>
           </w:p>
         </w:tc>
@@ -1677,144 +1942,6 @@
           </w:p>
         </w:tc>
       </w:tr>
-      <w:tr>
-        <w:trPr/>
-        <w:tc>
-          <w:tcPr>
-            <w:tcW w:w="1299" w:type="dxa"/>
-            <w:tcBorders>
-              <w:top w:val="single" w:sz="2" w:space="0" w:color="000001"/>
-              <w:left w:val="single" w:sz="2" w:space="0" w:color="000001"/>
-              <w:bottom w:val="single" w:sz="2" w:space="0" w:color="000001"/>
-              <w:right w:val="single" w:sz="2" w:space="0" w:color="000001"/>
-            </w:tcBorders>
-            <w:shd w:fill="auto" w:val="clear"/>
-          </w:tcPr>
-          <w:p>
-            <w:pPr>
-              <w:pStyle w:val="Normal"/>
-              <w:jc w:val="center"/>
-              <w:rPr/>
-            </w:pPr>
-            <w:r>
-              <w:rPr/>
-              <w:t>7</w:t>
-            </w:r>
-          </w:p>
-        </w:tc>
-        <w:tc>
-          <w:tcPr>
-            <w:tcW w:w="3748" w:type="dxa"/>
-            <w:tcBorders>
-              <w:top w:val="single" w:sz="2" w:space="0" w:color="000001"/>
-              <w:left w:val="single" w:sz="2" w:space="0" w:color="000001"/>
-              <w:bottom w:val="single" w:sz="2" w:space="0" w:color="000001"/>
-              <w:right w:val="single" w:sz="2" w:space="0" w:color="000001"/>
-            </w:tcBorders>
-            <w:shd w:fill="auto" w:val="clear"/>
-          </w:tcPr>
-          <w:p>
-            <w:pPr>
-              <w:pStyle w:val="Normal"/>
-              <w:jc w:val="center"/>
-              <w:rPr/>
-            </w:pPr>
-            <w:r>
-              <w:rPr/>
-              <w:t>H пав., %</w:t>
-            </w:r>
-          </w:p>
-        </w:tc>
-        <w:tc>
-          <w:tcPr>
-            <w:tcW w:w="2521" w:type="dxa"/>
-            <w:tcBorders>
-              <w:top w:val="single" w:sz="2" w:space="0" w:color="000001"/>
-              <w:left w:val="single" w:sz="2" w:space="0" w:color="000001"/>
-              <w:bottom w:val="single" w:sz="2" w:space="0" w:color="000001"/>
-              <w:right w:val="single" w:sz="2" w:space="0" w:color="000001"/>
-            </w:tcBorders>
-            <w:shd w:fill="auto" w:val="clear"/>
-          </w:tcPr>
-          <w:p>
-            <w:pPr>
-              <w:pStyle w:val="Normal"/>
-              <w:jc w:val="center"/>
-              <w:rPr/>
-            </w:pPr>
-            <w:r>
-              <w:rPr/>
-              <w:t>{d[i].values[i].Hin}</w:t>
-            </w:r>
-          </w:p>
-        </w:tc>
-        <w:tc>
-          <w:tcPr>
-            <w:tcW w:w="2523" w:type="dxa"/>
-            <w:tcBorders>
-              <w:top w:val="single" w:sz="2" w:space="0" w:color="000001"/>
-              <w:left w:val="single" w:sz="2" w:space="0" w:color="000001"/>
-              <w:bottom w:val="single" w:sz="2" w:space="0" w:color="000001"/>
-              <w:right w:val="single" w:sz="2" w:space="0" w:color="000001"/>
-            </w:tcBorders>
-            <w:shd w:fill="auto" w:val="clear"/>
-          </w:tcPr>
-          <w:p>
-            <w:pPr>
-              <w:pStyle w:val="Normal"/>
-              <w:jc w:val="center"/>
-              <w:rPr/>
-            </w:pPr>
-            <w:r>
-              <w:rPr/>
-            </w:r>
-          </w:p>
-        </w:tc>
-        <w:tc>
-          <w:tcPr>
-            <w:tcW w:w="2523" w:type="dxa"/>
-            <w:tcBorders>
-              <w:top w:val="single" w:sz="2" w:space="0" w:color="000001"/>
-              <w:left w:val="single" w:sz="2" w:space="0" w:color="000001"/>
-              <w:bottom w:val="single" w:sz="2" w:space="0" w:color="000001"/>
-              <w:right w:val="single" w:sz="2" w:space="0" w:color="000001"/>
-            </w:tcBorders>
-            <w:shd w:fill="auto" w:val="clear"/>
-          </w:tcPr>
-          <w:p>
-            <w:pPr>
-              <w:pStyle w:val="Normal"/>
-              <w:jc w:val="center"/>
-              <w:rPr/>
-            </w:pPr>
-            <w:r>
-              <w:rPr/>
-            </w:r>
-          </w:p>
-        </w:tc>
-        <w:tc>
-          <w:tcPr>
-            <w:tcW w:w="2528" w:type="dxa"/>
-            <w:tcBorders>
-              <w:top w:val="single" w:sz="2" w:space="0" w:color="000001"/>
-              <w:left w:val="single" w:sz="2" w:space="0" w:color="000001"/>
-              <w:bottom w:val="single" w:sz="2" w:space="0" w:color="000001"/>
-              <w:right w:val="single" w:sz="2" w:space="0" w:color="000001"/>
-            </w:tcBorders>
-            <w:shd w:fill="auto" w:val="clear"/>
-          </w:tcPr>
-          <w:p>
-            <w:pPr>
-              <w:pStyle w:val="Normal"/>
-              <w:jc w:val="center"/>
-              <w:rPr/>
-            </w:pPr>
-            <w:r>
-              <w:rPr/>
-            </w:r>
-          </w:p>
-        </w:tc>
-      </w:tr>
     </w:tbl>
     <w:p>
       <w:pPr>
@@ -1823,6 +1950,109 @@
       </w:pPr>
       <w:r>
         <w:rPr/>
+      </w:r>
+    </w:p>
+    <w:p>
+      <w:pPr>
+        <w:pStyle w:val="Normal"/>
+        <w:rPr/>
+      </w:pPr>
+      <w:r>
+        <w:rPr/>
+      </w:r>
+    </w:p>
+    <w:p>
+      <w:pPr>
+        <w:pStyle w:val="Normal"/>
+        <w:rPr/>
+      </w:pPr>
+      <w:r>
+        <w:rPr/>
+        <w:t>Примечание: результатом измерений является максимальная разовая концентрация.</w:t>
+      </w:r>
+    </w:p>
+    <w:p>
+      <w:pPr>
+        <w:pStyle w:val="Normal"/>
+        <w:rPr/>
+      </w:pPr>
+      <w:r>
+        <w:rPr/>
+      </w:r>
+    </w:p>
+    <w:p>
+      <w:pPr>
+        <w:pStyle w:val="Normal"/>
+        <w:rPr/>
+      </w:pPr>
+      <w:r>
+        <w:rPr/>
+      </w:r>
+    </w:p>
+    <w:p>
+      <w:pPr>
+        <w:pStyle w:val="Normal"/>
+        <w:rPr/>
+      </w:pPr>
+      <w:r>
+        <w:rPr/>
+        <w:t>Измерения проводил:</w:t>
+      </w:r>
+    </w:p>
+    <w:p>
+      <w:pPr>
+        <w:pStyle w:val="Normal"/>
+        <w:rPr/>
+      </w:pPr>
+      <w:r>
+        <w:rPr/>
+      </w:r>
+    </w:p>
+    <w:p>
+      <w:pPr>
+        <w:pStyle w:val="Normal"/>
+        <w:rPr/>
+      </w:pPr>
+      <w:r>
+        <w:rPr/>
+      </w:r>
+    </w:p>
+    <w:p>
+      <w:pPr>
+        <w:pStyle w:val="Normal"/>
+        <w:rPr/>
+      </w:pPr>
+      <w:r>
+        <w:rPr/>
+        <w:t>________________________   ____________________________   _____________________________</w:t>
+      </w:r>
+    </w:p>
+    <w:p>
+      <w:pPr>
+        <w:pStyle w:val="Normal"/>
+        <w:rPr/>
+      </w:pPr>
+      <w:r>
+        <w:rPr/>
+        <w:tab/>
+      </w:r>
+      <w:r>
+        <w:rPr>
+          <w:sz w:val="16"/>
+          <w:szCs w:val="16"/>
+        </w:rPr>
+        <w:t>должность</w:t>
+        <w:tab/>
+        <w:tab/>
+        <w:tab/>
+        <w:tab/>
+        <w:t>подпись</w:t>
+        <w:tab/>
+        <w:tab/>
+        <w:tab/>
+        <w:tab/>
+        <w:tab/>
+        <w:t>инициалы, фамилия</w:t>
       </w:r>
     </w:p>
     <w:sectPr>

</xml_diff>